<commit_message>
Rapport de Test mis à jour
Matching
</commit_message>
<xml_diff>
--- a/LM_rapportTest_prototype.docx
+++ b/LM_rapportTest_prototype.docx
@@ -88,7 +88,6 @@
               <w:listItem w:displayText="SECRET" w:value="SECRET"/>
             </w:dropDownList>
           </w:sdtPr>
-          <w:sdtEndPr/>
           <w:sdtContent>
             <w:tc>
               <w:tcPr>
@@ -153,7 +152,6 @@
               <w:listItem w:displayText="approuvé pour utilisation" w:value="approuvé pour utilisation"/>
             </w:dropDownList>
           </w:sdtPr>
-          <w:sdtEndPr/>
           <w:sdtContent>
             <w:tc>
               <w:tcPr>
@@ -383,7 +381,6 @@
               <w:calendar w:val="gregorian"/>
             </w:date>
           </w:sdtPr>
-          <w:sdtEndPr/>
           <w:sdtContent>
             <w:tc>
               <w:tcPr>
@@ -1804,16 +1801,8 @@
               <w:rPr>
                 <w:lang w:val="fr-CH"/>
               </w:rPr>
-              <w:t xml:space="preserve">Hans </w:t>
-            </w:r>
-            <w:proofErr w:type="spellStart"/>
-            <w:r>
-              <w:rPr>
-                <w:lang w:val="fr-CH"/>
-              </w:rPr>
-              <w:t>Morsch</w:t>
-            </w:r>
-            <w:proofErr w:type="spellEnd"/>
+              <w:t>Hans Morsch</w:t>
+            </w:r>
           </w:p>
         </w:tc>
         <w:tc>
@@ -1848,19 +1837,11 @@
                 <w:lang w:val="fr-CH"/>
               </w:rPr>
             </w:pPr>
-            <w:proofErr w:type="gramStart"/>
-            <w:r>
-              <w:rPr>
-                <w:lang w:val="fr-CH"/>
-              </w:rPr>
-              <w:t>Légende:</w:t>
-            </w:r>
-            <w:proofErr w:type="gramEnd"/>
-            <w:r>
-              <w:rPr>
-                <w:lang w:val="fr-CH"/>
-              </w:rPr>
-              <w:t xml:space="preserve"> CD = catégorie de défauts (résultat du test)</w:t>
+            <w:r>
+              <w:rPr>
+                <w:lang w:val="fr-CH"/>
+              </w:rPr>
+              <w:t>Légende: CD = catégorie de défauts (résultat du test)</w:t>
             </w:r>
           </w:p>
         </w:tc>
@@ -2573,21 +2554,7 @@
               <w:rPr>
                 <w:lang w:val="fr-CH"/>
               </w:rPr>
-              <w:t xml:space="preserve">Le mail passe aussi dans les spams parfois car </w:t>
-            </w:r>
-            <w:proofErr w:type="spellStart"/>
-            <w:r>
-              <w:rPr>
-                <w:lang w:val="fr-CH"/>
-              </w:rPr>
-              <w:t>SendGrid</w:t>
-            </w:r>
-            <w:proofErr w:type="spellEnd"/>
-            <w:r>
-              <w:rPr>
-                <w:lang w:val="fr-CH"/>
-              </w:rPr>
-              <w:t xml:space="preserve"> est détecté ainsi.</w:t>
+              <w:t>Le mail passe aussi dans les spams parfois car SendGrid est détecté ainsi.</w:t>
             </w:r>
             <w:r>
               <w:rPr>
@@ -2605,21 +2572,7 @@
               <w:rPr>
                 <w:lang w:val="fr-CH"/>
               </w:rPr>
-              <w:t xml:space="preserve">J’ai rencontré aussi des exceptions pour l’insertion du mot de passe s’il ne correspondait pas à la politique de sécurité de </w:t>
-            </w:r>
-            <w:proofErr w:type="spellStart"/>
-            <w:r>
-              <w:rPr>
-                <w:lang w:val="fr-CH"/>
-              </w:rPr>
-              <w:t>IdentityServer</w:t>
-            </w:r>
-            <w:proofErr w:type="spellEnd"/>
-            <w:r>
-              <w:rPr>
-                <w:lang w:val="fr-CH"/>
-              </w:rPr>
-              <w:t xml:space="preserve"> 4</w:t>
+              <w:t>J’ai rencontré aussi des exceptions pour l’insertion du mot de passe s’il ne correspondait pas à la politique de sécurité de IdentityServer 4</w:t>
             </w:r>
             <w:r>
               <w:rPr>
@@ -2780,21 +2733,7 @@
               <w:rPr>
                 <w:lang w:val="fr-CH"/>
               </w:rPr>
-              <w:t xml:space="preserve">*Catégorie de </w:t>
-            </w:r>
-            <w:proofErr w:type="gramStart"/>
-            <w:r>
-              <w:rPr>
-                <w:lang w:val="fr-CH"/>
-              </w:rPr>
-              <w:t>défauts:</w:t>
-            </w:r>
-            <w:proofErr w:type="gramEnd"/>
-            <w:r>
-              <w:rPr>
-                <w:lang w:val="fr-CH"/>
-              </w:rPr>
-              <w:t xml:space="preserve"> 0 = sans erreur, 1 = défaut insignifiant, 2 = défaut léger, 3 = défaut grave, 4 = défaut critique</w:t>
+              <w:t>*Catégorie de défauts: 0 = sans erreur, 1 = défaut insignifiant, 2 = défaut léger, 3 = défaut grave, 4 = défaut critique</w:t>
             </w:r>
           </w:p>
         </w:tc>
@@ -3574,21 +3513,7 @@
               <w:rPr>
                 <w:lang w:val="fr-CH"/>
               </w:rPr>
-              <w:t xml:space="preserve">*Catégorie de </w:t>
-            </w:r>
-            <w:proofErr w:type="gramStart"/>
-            <w:r>
-              <w:rPr>
-                <w:lang w:val="fr-CH"/>
-              </w:rPr>
-              <w:t>défauts:</w:t>
-            </w:r>
-            <w:proofErr w:type="gramEnd"/>
-            <w:r>
-              <w:rPr>
-                <w:lang w:val="fr-CH"/>
-              </w:rPr>
-              <w:t xml:space="preserve"> 0 = sans erreur, 1 = défaut insignifiant, 2 = défaut léger, 3 = défaut grave, 4 = défaut critique</w:t>
+              <w:t>*Catégorie de défauts: 0 = sans erreur, 1 = défaut insignifiant, 2 = défaut léger, 3 = défaut grave, 4 = défaut critique</w:t>
             </w:r>
           </w:p>
         </w:tc>
@@ -4291,16 +4216,8 @@
               <w:rPr>
                 <w:lang w:val="fr-CH"/>
               </w:rPr>
-              <w:t xml:space="preserve">Le mail passe toujours en SPAM avec </w:t>
-            </w:r>
-            <w:proofErr w:type="spellStart"/>
-            <w:r>
-              <w:rPr>
-                <w:lang w:val="fr-CH"/>
-              </w:rPr>
-              <w:t>SendGrid</w:t>
-            </w:r>
-            <w:proofErr w:type="spellEnd"/>
+              <w:t>Le mail passe toujours en SPAM avec SendGrid</w:t>
+            </w:r>
             <w:r>
               <w:rPr>
                 <w:lang w:val="fr-CH"/>
@@ -4465,21 +4382,7 @@
               <w:rPr>
                 <w:lang w:val="fr-CH"/>
               </w:rPr>
-              <w:t xml:space="preserve">*Catégorie de </w:t>
-            </w:r>
-            <w:proofErr w:type="gramStart"/>
-            <w:r>
-              <w:rPr>
-                <w:lang w:val="fr-CH"/>
-              </w:rPr>
-              <w:t>défauts:</w:t>
-            </w:r>
-            <w:proofErr w:type="gramEnd"/>
-            <w:r>
-              <w:rPr>
-                <w:lang w:val="fr-CH"/>
-              </w:rPr>
-              <w:t xml:space="preserve"> 0 = sans erreur, 1 = défaut insignifiant, 2 = défaut léger, 3 = défaut grave, 4 = défaut critique</w:t>
+              <w:t>*Catégorie de défauts: 0 = sans erreur, 1 = défaut insignifiant, 2 = défaut léger, 3 = défaut grave, 4 = défaut critique</w:t>
             </w:r>
           </w:p>
         </w:tc>
@@ -5057,16 +4960,8 @@
               <w:rPr>
                 <w:lang w:val="fr-CH"/>
               </w:rPr>
-              <w:t xml:space="preserve">Hans </w:t>
-            </w:r>
-            <w:proofErr w:type="spellStart"/>
-            <w:r>
-              <w:rPr>
-                <w:lang w:val="fr-CH"/>
-              </w:rPr>
-              <w:t>Morsch</w:t>
-            </w:r>
-            <w:proofErr w:type="spellEnd"/>
+              <w:t>Hans Morsch</w:t>
+            </w:r>
           </w:p>
         </w:tc>
       </w:tr>
@@ -5178,7 +5073,7 @@
               <w:rPr>
                 <w:lang w:val="fr-CH"/>
               </w:rPr>
-              <w:t>Pas de défaut sur la réinitialisation du mot de passe, aucune information n’est révélée à l’utilisateur s’il souhaite utiliser un compte inexistant pour réinitialiser sont mot de passe.</w:t>
+              <w:t>Le programme plante en cas de perte connexion sur la base de données. Ce problème sera corrigé dans la prochaine phase. De nombreux problème rencontrés pour créer des pages Razor.</w:t>
             </w:r>
           </w:p>
           <w:p>
@@ -5192,17 +5087,102 @@
               <w:rPr>
                 <w:lang w:val="fr-CH"/>
               </w:rPr>
+              <w:t>Liste des problèmes rencontrés :</w:t>
+            </w:r>
+          </w:p>
+          <w:p>
+            <w:pPr>
+              <w:pStyle w:val="AbsatzTab12Pt1-1Kur"/>
+              <w:numPr>
+                <w:ilvl w:val="0"/>
+                <w:numId w:val="46"/>
+              </w:numPr>
+              <w:rPr>
+                <w:lang w:val="fr-CH"/>
+              </w:rPr>
+            </w:pPr>
+            <w:r>
+              <w:rPr>
+                <w:lang w:val="fr-CH"/>
+              </w:rPr>
+              <w:t>Impossible d’utiliser un contrôleur externe (non Razor)</w:t>
+            </w:r>
+          </w:p>
+          <w:p>
+            <w:pPr>
+              <w:pStyle w:val="AbsatzTab12Pt1-1Kur"/>
+              <w:numPr>
+                <w:ilvl w:val="0"/>
+                <w:numId w:val="46"/>
+              </w:numPr>
+              <w:rPr>
+                <w:lang w:val="fr-CH"/>
+              </w:rPr>
+            </w:pPr>
+            <w:r>
+              <w:rPr>
+                <w:lang w:val="fr-CH"/>
+              </w:rPr>
+              <w:t>Impossible de récupérer les éléments d’une méthode</w:t>
+            </w:r>
+          </w:p>
+          <w:p>
+            <w:pPr>
+              <w:pStyle w:val="AbsatzTab12Pt1-1Kur"/>
+              <w:numPr>
+                <w:ilvl w:val="0"/>
+                <w:numId w:val="46"/>
+              </w:numPr>
+              <w:rPr>
+                <w:lang w:val="fr-CH"/>
+              </w:rPr>
+            </w:pPr>
+            <w:r>
+              <w:rPr>
+                <w:lang w:val="fr-CH"/>
+              </w:rPr>
+              <w:t>Impossible de se rediriger sur une autre page avec un paramètre</w:t>
+            </w:r>
+          </w:p>
+          <w:p>
+            <w:pPr>
+              <w:pStyle w:val="AbsatzTab12Pt1-1Kur"/>
+              <w:numPr>
+                <w:ilvl w:val="0"/>
+                <w:numId w:val="46"/>
+              </w:numPr>
+              <w:rPr>
+                <w:lang w:val="fr-CH"/>
+              </w:rPr>
+            </w:pPr>
+            <w:r>
+              <w:rPr>
+                <w:lang w:val="fr-CH"/>
+              </w:rPr>
+              <w:t xml:space="preserve">Impossible de filtrer les profils déjà liker </w:t>
+            </w:r>
+          </w:p>
+          <w:p>
+            <w:pPr>
+              <w:pStyle w:val="AbsatzTab12Pt1-1Kur"/>
+              <w:rPr>
+                <w:lang w:val="fr-CH"/>
+              </w:rPr>
+            </w:pPr>
+          </w:p>
+          <w:p>
+            <w:pPr>
+              <w:pStyle w:val="AbsatzTab12Pt1-1Kur"/>
+              <w:rPr>
+                <w:lang w:val="fr-CH"/>
+              </w:rPr>
+            </w:pPr>
+            <w:r>
+              <w:rPr>
+                <w:lang w:val="fr-CH"/>
+              </w:rPr>
               <w:br/>
-              <w:t xml:space="preserve">Le mail passe toujours en SPAM avec </w:t>
-            </w:r>
-            <w:proofErr w:type="spellStart"/>
-            <w:r>
-              <w:rPr>
-                <w:lang w:val="fr-CH"/>
-              </w:rPr>
-              <w:t>SendGrid</w:t>
-            </w:r>
-            <w:proofErr w:type="spellEnd"/>
+            </w:r>
             <w:r>
               <w:rPr>
                 <w:lang w:val="fr-CH"/>
@@ -5213,49 +5193,7 @@
               <w:rPr>
                 <w:lang w:val="fr-CH"/>
               </w:rPr>
-              <w:br/>
-            </w:r>
-            <w:r>
-              <w:rPr>
-                <w:lang w:val="fr-CH"/>
-              </w:rPr>
-              <w:br/>
-            </w:r>
-            <w:r>
-              <w:rPr>
-                <w:lang w:val="fr-CH"/>
-              </w:rPr>
-              <w:br/>
-            </w:r>
-            <w:r>
-              <w:rPr>
-                <w:lang w:val="fr-CH"/>
-              </w:rPr>
-              <w:br/>
-            </w:r>
-            <w:r>
-              <w:rPr>
-                <w:lang w:val="fr-CH"/>
-              </w:rPr>
-              <w:br/>
-            </w:r>
-            <w:r>
-              <w:rPr>
-                <w:lang w:val="fr-CH"/>
-              </w:rPr>
-              <w:br/>
-            </w:r>
-            <w:r>
-              <w:rPr>
-                <w:lang w:val="fr-CH"/>
-              </w:rPr>
-              <w:br/>
-            </w:r>
-            <w:r>
-              <w:rPr>
-                <w:lang w:val="fr-CH"/>
-              </w:rPr>
-              <w:br/>
+              <w:t>Les problèmes lister sont résolue.</w:t>
             </w:r>
             <w:r>
               <w:rPr>
@@ -5323,6 +5261,14 @@
               <w:rPr>
                 <w:lang w:val="fr-CH"/>
               </w:rPr>
+              <w:t>Avec plus d’expérience sur les pages Razor le développement de l’incrément aurait durée moins de temps.</w:t>
+            </w:r>
+            <w:bookmarkStart w:id="15" w:name="_GoBack"/>
+            <w:bookmarkEnd w:id="15"/>
+            <w:r>
+              <w:rPr>
+                <w:lang w:val="fr-CH"/>
+              </w:rPr>
               <w:br/>
             </w:r>
             <w:r>
@@ -5367,21 +5313,7 @@
               <w:rPr>
                 <w:lang w:val="fr-CH"/>
               </w:rPr>
-              <w:t xml:space="preserve">*Catégorie de </w:t>
-            </w:r>
-            <w:proofErr w:type="gramStart"/>
-            <w:r>
-              <w:rPr>
-                <w:lang w:val="fr-CH"/>
-              </w:rPr>
-              <w:t>défauts:</w:t>
-            </w:r>
-            <w:proofErr w:type="gramEnd"/>
-            <w:r>
-              <w:rPr>
-                <w:lang w:val="fr-CH"/>
-              </w:rPr>
-              <w:t xml:space="preserve"> 0 = sans erreur, 1 = défaut insignifiant, 2 = défaut léger, 3 = défaut grave, 4 = défaut critique</w:t>
+              <w:t>*Catégorie de défauts: 0 = sans erreur, 1 = défaut insignifiant, 2 = défaut léger, 3 = défaut grave, 4 = défaut critique</w:t>
             </w:r>
           </w:p>
         </w:tc>
@@ -5507,13 +5439,7 @@
               <w:rPr>
                 <w:lang w:val="fr-CH"/>
               </w:rPr>
-              <w:t>T-0</w:t>
-            </w:r>
-            <w:r>
-              <w:rPr>
-                <w:lang w:val="fr-CH"/>
-              </w:rPr>
-              <w:t>22</w:t>
+              <w:t>T-022</w:t>
             </w:r>
           </w:p>
         </w:tc>
@@ -6224,21 +6150,7 @@
               <w:rPr>
                 <w:lang w:val="fr-CH"/>
               </w:rPr>
-              <w:t xml:space="preserve">*Catégorie de </w:t>
-            </w:r>
-            <w:proofErr w:type="gramStart"/>
-            <w:r>
-              <w:rPr>
-                <w:lang w:val="fr-CH"/>
-              </w:rPr>
-              <w:t>défauts:</w:t>
-            </w:r>
-            <w:proofErr w:type="gramEnd"/>
-            <w:r>
-              <w:rPr>
-                <w:lang w:val="fr-CH"/>
-              </w:rPr>
-              <w:t xml:space="preserve"> 0 = sans erreur, 1 = défaut insignifiant, 2 = défaut léger, 3 = défaut grave, 4 = défaut critique</w:t>
+              <w:t>*Catégorie de défauts: 0 = sans erreur, 1 = défaut insignifiant, 2 = défaut léger, 3 = défaut grave, 4 = défaut critique</w:t>
             </w:r>
           </w:p>
         </w:tc>
@@ -6277,7 +6189,7 @@
           <w:lang w:val="fr-CH"/>
         </w:rPr>
       </w:pPr>
-      <w:bookmarkStart w:id="15" w:name="_Toc26894636"/>
+      <w:bookmarkStart w:id="16" w:name="_Toc26894636"/>
       <w:r>
         <w:rPr>
           <w:lang w:val="fr-CH"/>
@@ -6964,8 +6876,6 @@
               </w:rPr>
               <w:br/>
             </w:r>
-            <w:bookmarkStart w:id="16" w:name="_GoBack"/>
-            <w:bookmarkEnd w:id="16"/>
             <w:r>
               <w:rPr>
                 <w:lang w:val="fr-CH"/>
@@ -7080,21 +6990,7 @@
               <w:rPr>
                 <w:lang w:val="fr-CH"/>
               </w:rPr>
-              <w:t xml:space="preserve">Le fournisseur SMS </w:t>
-            </w:r>
-            <w:proofErr w:type="spellStart"/>
-            <w:r>
-              <w:rPr>
-                <w:lang w:val="fr-CH"/>
-              </w:rPr>
-              <w:t>twilio</w:t>
-            </w:r>
-            <w:proofErr w:type="spellEnd"/>
-            <w:r>
-              <w:rPr>
-                <w:lang w:val="fr-CH"/>
-              </w:rPr>
-              <w:t xml:space="preserve"> fonctionne bien.</w:t>
+              <w:t>Le fournisseur SMS twilio fonctionne bien.</w:t>
             </w:r>
             <w:r>
               <w:rPr>
@@ -7138,21 +7034,7 @@
               <w:rPr>
                 <w:lang w:val="fr-CH"/>
               </w:rPr>
-              <w:t xml:space="preserve">*Catégorie de </w:t>
-            </w:r>
-            <w:proofErr w:type="gramStart"/>
-            <w:r>
-              <w:rPr>
-                <w:lang w:val="fr-CH"/>
-              </w:rPr>
-              <w:t>défauts:</w:t>
-            </w:r>
-            <w:proofErr w:type="gramEnd"/>
-            <w:r>
-              <w:rPr>
-                <w:lang w:val="fr-CH"/>
-              </w:rPr>
-              <w:t xml:space="preserve"> 0 = sans erreur, 1 = défaut insignifiant, 2 = défaut léger, 3 = défaut grave, 4 = défaut critique</w:t>
+              <w:t>*Catégorie de défauts: 0 = sans erreur, 1 = défaut insignifiant, 2 = défaut léger, 3 = défaut grave, 4 = défaut critique</w:t>
             </w:r>
           </w:p>
         </w:tc>
@@ -7179,7 +7061,7 @@
         </w:rPr>
         <w:t>Table des matières</w:t>
       </w:r>
-      <w:bookmarkEnd w:id="15"/>
+      <w:bookmarkEnd w:id="16"/>
     </w:p>
     <w:bookmarkStart w:id="17" w:name="_Toc467678976"/>
     <w:bookmarkStart w:id="18" w:name="_Toc451800035"/>
@@ -8377,21 +8259,8 @@
             <w:pStyle w:val="KopfzeileFett"/>
           </w:pPr>
           <w:r>
-            <w:t xml:space="preserve">Love </w:t>
+            <w:t>Love Mirroring Sàrl</w:t>
           </w:r>
-          <w:proofErr w:type="spellStart"/>
-          <w:r>
-            <w:t>Mirroring</w:t>
-          </w:r>
-          <w:proofErr w:type="spellEnd"/>
-          <w:r>
-            <w:t xml:space="preserve"> </w:t>
-          </w:r>
-          <w:proofErr w:type="spellStart"/>
-          <w:r>
-            <w:t>Sàrl</w:t>
-          </w:r>
-          <w:proofErr w:type="spellEnd"/>
         </w:p>
         <w:p>
           <w:pPr>
@@ -9738,6 +9607,119 @@
     </w:lvl>
   </w:abstractNum>
   <w:abstractNum w:abstractNumId="12" w15:restartNumberingAfterBreak="0">
+    <w:nsid w:val="3A102CF3"/>
+    <w:multiLevelType w:val="hybridMultilevel"/>
+    <w:tmpl w:val="20FAA1FE"/>
+    <w:lvl w:ilvl="0" w:tplc="100C0001">
+      <w:start w:val="1"/>
+      <w:numFmt w:val="bullet"/>
+      <w:lvlText w:val=""/>
+      <w:lvlJc w:val="left"/>
+      <w:pPr>
+        <w:ind w:left="720" w:hanging="360"/>
+      </w:pPr>
+      <w:rPr>
+        <w:rFonts w:ascii="Symbol" w:hAnsi="Symbol" w:hint="default"/>
+      </w:rPr>
+    </w:lvl>
+    <w:lvl w:ilvl="1" w:tplc="100C0003" w:tentative="1">
+      <w:start w:val="1"/>
+      <w:numFmt w:val="bullet"/>
+      <w:lvlText w:val="o"/>
+      <w:lvlJc w:val="left"/>
+      <w:pPr>
+        <w:ind w:left="1440" w:hanging="360"/>
+      </w:pPr>
+      <w:rPr>
+        <w:rFonts w:ascii="Courier New" w:hAnsi="Courier New" w:cs="Courier New" w:hint="default"/>
+      </w:rPr>
+    </w:lvl>
+    <w:lvl w:ilvl="2" w:tplc="100C0005" w:tentative="1">
+      <w:start w:val="1"/>
+      <w:numFmt w:val="bullet"/>
+      <w:lvlText w:val=""/>
+      <w:lvlJc w:val="left"/>
+      <w:pPr>
+        <w:ind w:left="2160" w:hanging="360"/>
+      </w:pPr>
+      <w:rPr>
+        <w:rFonts w:ascii="Wingdings" w:hAnsi="Wingdings" w:hint="default"/>
+      </w:rPr>
+    </w:lvl>
+    <w:lvl w:ilvl="3" w:tplc="100C0001" w:tentative="1">
+      <w:start w:val="1"/>
+      <w:numFmt w:val="bullet"/>
+      <w:lvlText w:val=""/>
+      <w:lvlJc w:val="left"/>
+      <w:pPr>
+        <w:ind w:left="2880" w:hanging="360"/>
+      </w:pPr>
+      <w:rPr>
+        <w:rFonts w:ascii="Symbol" w:hAnsi="Symbol" w:hint="default"/>
+      </w:rPr>
+    </w:lvl>
+    <w:lvl w:ilvl="4" w:tplc="100C0003" w:tentative="1">
+      <w:start w:val="1"/>
+      <w:numFmt w:val="bullet"/>
+      <w:lvlText w:val="o"/>
+      <w:lvlJc w:val="left"/>
+      <w:pPr>
+        <w:ind w:left="3600" w:hanging="360"/>
+      </w:pPr>
+      <w:rPr>
+        <w:rFonts w:ascii="Courier New" w:hAnsi="Courier New" w:cs="Courier New" w:hint="default"/>
+      </w:rPr>
+    </w:lvl>
+    <w:lvl w:ilvl="5" w:tplc="100C0005" w:tentative="1">
+      <w:start w:val="1"/>
+      <w:numFmt w:val="bullet"/>
+      <w:lvlText w:val=""/>
+      <w:lvlJc w:val="left"/>
+      <w:pPr>
+        <w:ind w:left="4320" w:hanging="360"/>
+      </w:pPr>
+      <w:rPr>
+        <w:rFonts w:ascii="Wingdings" w:hAnsi="Wingdings" w:hint="default"/>
+      </w:rPr>
+    </w:lvl>
+    <w:lvl w:ilvl="6" w:tplc="100C0001" w:tentative="1">
+      <w:start w:val="1"/>
+      <w:numFmt w:val="bullet"/>
+      <w:lvlText w:val=""/>
+      <w:lvlJc w:val="left"/>
+      <w:pPr>
+        <w:ind w:left="5040" w:hanging="360"/>
+      </w:pPr>
+      <w:rPr>
+        <w:rFonts w:ascii="Symbol" w:hAnsi="Symbol" w:hint="default"/>
+      </w:rPr>
+    </w:lvl>
+    <w:lvl w:ilvl="7" w:tplc="100C0003" w:tentative="1">
+      <w:start w:val="1"/>
+      <w:numFmt w:val="bullet"/>
+      <w:lvlText w:val="o"/>
+      <w:lvlJc w:val="left"/>
+      <w:pPr>
+        <w:ind w:left="5760" w:hanging="360"/>
+      </w:pPr>
+      <w:rPr>
+        <w:rFonts w:ascii="Courier New" w:hAnsi="Courier New" w:cs="Courier New" w:hint="default"/>
+      </w:rPr>
+    </w:lvl>
+    <w:lvl w:ilvl="8" w:tplc="100C0005" w:tentative="1">
+      <w:start w:val="1"/>
+      <w:numFmt w:val="bullet"/>
+      <w:lvlText w:val=""/>
+      <w:lvlJc w:val="left"/>
+      <w:pPr>
+        <w:ind w:left="6480" w:hanging="360"/>
+      </w:pPr>
+      <w:rPr>
+        <w:rFonts w:ascii="Wingdings" w:hAnsi="Wingdings" w:hint="default"/>
+      </w:rPr>
+    </w:lvl>
+  </w:abstractNum>
+  <w:abstractNum w:abstractNumId="13" w15:restartNumberingAfterBreak="0">
     <w:nsid w:val="3E8C3AD3"/>
     <w:multiLevelType w:val="hybridMultilevel"/>
     <w:tmpl w:val="99F84E1C"/>
@@ -9878,7 +9860,7 @@
       </w:rPr>
     </w:lvl>
   </w:abstractNum>
-  <w:abstractNum w:abstractNumId="13" w15:restartNumberingAfterBreak="0">
+  <w:abstractNum w:abstractNumId="14" w15:restartNumberingAfterBreak="0">
     <w:nsid w:val="41D42E1A"/>
     <w:multiLevelType w:val="hybridMultilevel"/>
     <w:tmpl w:val="154A2CC4"/>
@@ -9997,7 +9979,7 @@
       </w:pPr>
     </w:lvl>
   </w:abstractNum>
-  <w:abstractNum w:abstractNumId="14" w15:restartNumberingAfterBreak="0">
+  <w:abstractNum w:abstractNumId="15" w15:restartNumberingAfterBreak="0">
     <w:nsid w:val="424C1574"/>
     <w:multiLevelType w:val="hybridMultilevel"/>
     <w:tmpl w:val="D5466002"/>
@@ -10115,7 +10097,7 @@
       </w:rPr>
     </w:lvl>
   </w:abstractNum>
-  <w:abstractNum w:abstractNumId="15" w15:restartNumberingAfterBreak="0">
+  <w:abstractNum w:abstractNumId="16" w15:restartNumberingAfterBreak="0">
     <w:nsid w:val="4C0354EE"/>
     <w:multiLevelType w:val="hybridMultilevel"/>
     <w:tmpl w:val="E35A7350"/>
@@ -10229,7 +10211,7 @@
       </w:rPr>
     </w:lvl>
   </w:abstractNum>
-  <w:abstractNum w:abstractNumId="16" w15:restartNumberingAfterBreak="0">
+  <w:abstractNum w:abstractNumId="17" w15:restartNumberingAfterBreak="0">
     <w:nsid w:val="4C494191"/>
     <w:multiLevelType w:val="hybridMultilevel"/>
     <w:tmpl w:val="1E6A3ED0"/>
@@ -10370,7 +10352,7 @@
       </w:rPr>
     </w:lvl>
   </w:abstractNum>
-  <w:abstractNum w:abstractNumId="17" w15:restartNumberingAfterBreak="0">
+  <w:abstractNum w:abstractNumId="18" w15:restartNumberingAfterBreak="0">
     <w:nsid w:val="4D370BFB"/>
     <w:multiLevelType w:val="multilevel"/>
     <w:tmpl w:val="582E39A2"/>
@@ -10464,7 +10446,7 @@
       </w:pPr>
     </w:lvl>
   </w:abstractNum>
-  <w:abstractNum w:abstractNumId="18" w15:restartNumberingAfterBreak="0">
+  <w:abstractNum w:abstractNumId="19" w15:restartNumberingAfterBreak="0">
     <w:nsid w:val="4FE66A32"/>
     <w:multiLevelType w:val="hybridMultilevel"/>
     <w:tmpl w:val="F8824BFC"/>
@@ -10609,7 +10591,7 @@
       </w:rPr>
     </w:lvl>
   </w:abstractNum>
-  <w:abstractNum w:abstractNumId="19" w15:restartNumberingAfterBreak="0">
+  <w:abstractNum w:abstractNumId="20" w15:restartNumberingAfterBreak="0">
     <w:nsid w:val="51183DB6"/>
     <w:multiLevelType w:val="hybridMultilevel"/>
     <w:tmpl w:val="1C0C663A"/>
@@ -10723,7 +10705,7 @@
       </w:pPr>
     </w:lvl>
   </w:abstractNum>
-  <w:abstractNum w:abstractNumId="20" w15:restartNumberingAfterBreak="0">
+  <w:abstractNum w:abstractNumId="21" w15:restartNumberingAfterBreak="0">
     <w:nsid w:val="54B56FF4"/>
     <w:multiLevelType w:val="hybridMultilevel"/>
     <w:tmpl w:val="3C609E3E"/>
@@ -10862,7 +10844,7 @@
       </w:rPr>
     </w:lvl>
   </w:abstractNum>
-  <w:abstractNum w:abstractNumId="21" w15:restartNumberingAfterBreak="0">
+  <w:abstractNum w:abstractNumId="22" w15:restartNumberingAfterBreak="0">
     <w:nsid w:val="55A60FE5"/>
     <w:multiLevelType w:val="hybridMultilevel"/>
     <w:tmpl w:val="99B8A136"/>
@@ -11003,7 +10985,7 @@
       </w:rPr>
     </w:lvl>
   </w:abstractNum>
-  <w:abstractNum w:abstractNumId="22" w15:restartNumberingAfterBreak="0">
+  <w:abstractNum w:abstractNumId="23" w15:restartNumberingAfterBreak="0">
     <w:nsid w:val="55F26889"/>
     <w:multiLevelType w:val="hybridMultilevel"/>
     <w:tmpl w:val="2D7EC44C"/>
@@ -11142,7 +11124,7 @@
       </w:rPr>
     </w:lvl>
   </w:abstractNum>
-  <w:abstractNum w:abstractNumId="23" w15:restartNumberingAfterBreak="0">
+  <w:abstractNum w:abstractNumId="24" w15:restartNumberingAfterBreak="0">
     <w:nsid w:val="594625A1"/>
     <w:multiLevelType w:val="hybridMultilevel"/>
     <w:tmpl w:val="A9F48FF4"/>
@@ -11255,7 +11237,7 @@
       </w:rPr>
     </w:lvl>
   </w:abstractNum>
-  <w:abstractNum w:abstractNumId="24" w15:restartNumberingAfterBreak="0">
+  <w:abstractNum w:abstractNumId="25" w15:restartNumberingAfterBreak="0">
     <w:nsid w:val="6421130E"/>
     <w:multiLevelType w:val="singleLevel"/>
     <w:tmpl w:val="53B83ABC"/>
@@ -11271,7 +11253,7 @@
       </w:pPr>
     </w:lvl>
   </w:abstractNum>
-  <w:abstractNum w:abstractNumId="25" w15:restartNumberingAfterBreak="0">
+  <w:abstractNum w:abstractNumId="26" w15:restartNumberingAfterBreak="0">
     <w:nsid w:val="697F690A"/>
     <w:multiLevelType w:val="hybridMultilevel"/>
     <w:tmpl w:val="F39EB2F2"/>
@@ -11410,7 +11392,7 @@
       </w:rPr>
     </w:lvl>
   </w:abstractNum>
-  <w:abstractNum w:abstractNumId="26" w15:restartNumberingAfterBreak="0">
+  <w:abstractNum w:abstractNumId="27" w15:restartNumberingAfterBreak="0">
     <w:nsid w:val="6ACC518C"/>
     <w:multiLevelType w:val="hybridMultilevel"/>
     <w:tmpl w:val="84E02106"/>
@@ -11551,7 +11533,7 @@
       </w:rPr>
     </w:lvl>
   </w:abstractNum>
-  <w:abstractNum w:abstractNumId="27" w15:restartNumberingAfterBreak="0">
+  <w:abstractNum w:abstractNumId="28" w15:restartNumberingAfterBreak="0">
     <w:nsid w:val="6E9C1AF1"/>
     <w:multiLevelType w:val="hybridMultilevel"/>
     <w:tmpl w:val="330484FE"/>
@@ -11665,7 +11647,7 @@
       </w:rPr>
     </w:lvl>
   </w:abstractNum>
-  <w:abstractNum w:abstractNumId="28" w15:restartNumberingAfterBreak="0">
+  <w:abstractNum w:abstractNumId="29" w15:restartNumberingAfterBreak="0">
     <w:nsid w:val="732F3356"/>
     <w:multiLevelType w:val="hybridMultilevel"/>
     <w:tmpl w:val="86CCAA12"/>
@@ -11779,7 +11761,7 @@
       </w:rPr>
     </w:lvl>
   </w:abstractNum>
-  <w:abstractNum w:abstractNumId="29" w15:restartNumberingAfterBreak="0">
+  <w:abstractNum w:abstractNumId="30" w15:restartNumberingAfterBreak="0">
     <w:nsid w:val="7C255B15"/>
     <w:multiLevelType w:val="hybridMultilevel"/>
     <w:tmpl w:val="C71ACD12"/>
@@ -11893,7 +11875,7 @@
       </w:rPr>
     </w:lvl>
   </w:abstractNum>
-  <w:abstractNum w:abstractNumId="30" w15:restartNumberingAfterBreak="0">
+  <w:abstractNum w:abstractNumId="31" w15:restartNumberingAfterBreak="0">
     <w:nsid w:val="7F4125A2"/>
     <w:multiLevelType w:val="hybridMultilevel"/>
     <w:tmpl w:val="61042F5A"/>
@@ -12011,67 +11993,67 @@
     </w:lvl>
   </w:abstractNum>
   <w:num w:numId="1">
-    <w:abstractNumId w:val="24"/>
+    <w:abstractNumId w:val="25"/>
   </w:num>
   <w:num w:numId="2">
     <w:abstractNumId w:val="1"/>
   </w:num>
   <w:num w:numId="3">
-    <w:abstractNumId w:val="30"/>
+    <w:abstractNumId w:val="31"/>
   </w:num>
   <w:num w:numId="4">
     <w:abstractNumId w:val="5"/>
   </w:num>
   <w:num w:numId="5">
-    <w:abstractNumId w:val="19"/>
+    <w:abstractNumId w:val="20"/>
   </w:num>
   <w:num w:numId="6">
     <w:abstractNumId w:val="6"/>
   </w:num>
   <w:num w:numId="7">
-    <w:abstractNumId w:val="28"/>
+    <w:abstractNumId w:val="29"/>
   </w:num>
   <w:num w:numId="8">
-    <w:abstractNumId w:val="21"/>
+    <w:abstractNumId w:val="22"/>
   </w:num>
   <w:num w:numId="9">
-    <w:abstractNumId w:val="29"/>
+    <w:abstractNumId w:val="30"/>
   </w:num>
   <w:num w:numId="10">
-    <w:abstractNumId w:val="15"/>
+    <w:abstractNumId w:val="16"/>
   </w:num>
   <w:num w:numId="11">
-    <w:abstractNumId w:val="26"/>
+    <w:abstractNumId w:val="27"/>
   </w:num>
   <w:num w:numId="12">
     <w:abstractNumId w:val="3"/>
   </w:num>
   <w:num w:numId="13">
-    <w:abstractNumId w:val="14"/>
+    <w:abstractNumId w:val="15"/>
   </w:num>
   <w:num w:numId="14">
-    <w:abstractNumId w:val="18"/>
+    <w:abstractNumId w:val="19"/>
   </w:num>
   <w:num w:numId="15">
-    <w:abstractNumId w:val="12"/>
+    <w:abstractNumId w:val="13"/>
   </w:num>
   <w:num w:numId="16">
-    <w:abstractNumId w:val="25"/>
+    <w:abstractNumId w:val="26"/>
   </w:num>
   <w:num w:numId="17">
     <w:abstractNumId w:val="10"/>
   </w:num>
   <w:num w:numId="18">
-    <w:abstractNumId w:val="16"/>
+    <w:abstractNumId w:val="17"/>
   </w:num>
   <w:num w:numId="19">
     <w:abstractNumId w:val="9"/>
   </w:num>
   <w:num w:numId="20">
-    <w:abstractNumId w:val="20"/>
+    <w:abstractNumId w:val="21"/>
   </w:num>
   <w:num w:numId="21">
-    <w:abstractNumId w:val="22"/>
+    <w:abstractNumId w:val="23"/>
   </w:num>
   <w:num w:numId="22">
     <w:abstractNumId w:val="2"/>
@@ -12080,22 +12062,22 @@
     <w:abstractNumId w:val="7"/>
   </w:num>
   <w:num w:numId="24">
-    <w:abstractNumId w:val="27"/>
+    <w:abstractNumId w:val="28"/>
   </w:num>
   <w:num w:numId="25">
     <w:abstractNumId w:val="11"/>
   </w:num>
   <w:num w:numId="26">
-    <w:abstractNumId w:val="13"/>
+    <w:abstractNumId w:val="14"/>
   </w:num>
   <w:num w:numId="27">
     <w:abstractNumId w:val="8"/>
   </w:num>
   <w:num w:numId="28">
-    <w:abstractNumId w:val="17"/>
+    <w:abstractNumId w:val="18"/>
   </w:num>
   <w:num w:numId="29">
-    <w:abstractNumId w:val="23"/>
+    <w:abstractNumId w:val="24"/>
   </w:num>
   <w:num w:numId="30">
     <w:abstractNumId w:val="4"/>
@@ -12110,25 +12092,25 @@
     <w:abstractNumId w:val="0"/>
   </w:num>
   <w:num w:numId="34">
-    <w:abstractNumId w:val="17"/>
+    <w:abstractNumId w:val="18"/>
   </w:num>
   <w:num w:numId="35">
-    <w:abstractNumId w:val="17"/>
+    <w:abstractNumId w:val="18"/>
   </w:num>
   <w:num w:numId="36">
-    <w:abstractNumId w:val="17"/>
+    <w:abstractNumId w:val="18"/>
   </w:num>
   <w:num w:numId="37">
-    <w:abstractNumId w:val="17"/>
+    <w:abstractNumId w:val="18"/>
   </w:num>
   <w:num w:numId="38">
-    <w:abstractNumId w:val="17"/>
+    <w:abstractNumId w:val="18"/>
   </w:num>
   <w:num w:numId="39">
-    <w:abstractNumId w:val="17"/>
+    <w:abstractNumId w:val="18"/>
   </w:num>
   <w:num w:numId="40">
-    <w:abstractNumId w:val="17"/>
+    <w:abstractNumId w:val="18"/>
   </w:num>
   <w:num w:numId="41">
     <w:abstractNumId w:val="0"/>
@@ -12137,13 +12119,16 @@
     <w:abstractNumId w:val="0"/>
   </w:num>
   <w:num w:numId="43">
-    <w:abstractNumId w:val="19"/>
+    <w:abstractNumId w:val="20"/>
   </w:num>
   <w:num w:numId="44">
-    <w:abstractNumId w:val="17"/>
+    <w:abstractNumId w:val="18"/>
   </w:num>
   <w:num w:numId="45">
-    <w:abstractNumId w:val="19"/>
+    <w:abstractNumId w:val="20"/>
+  </w:num>
+  <w:num w:numId="46">
+    <w:abstractNumId w:val="12"/>
   </w:num>
   <w:numIdMacAtCleanup w:val="28"/>
 </w:numbering>
@@ -12160,7 +12145,7 @@
     </w:rPrDefault>
     <w:pPrDefault/>
   </w:docDefaults>
-  <w:latentStyles w:defLockedState="0" w:defUIPriority="99" w:defSemiHidden="0" w:defUnhideWhenUsed="0" w:defQFormat="0" w:count="377">
+  <w:latentStyles w:defLockedState="0" w:defUIPriority="99" w:defSemiHidden="0" w:defUnhideWhenUsed="0" w:defQFormat="0" w:count="376">
     <w:lsdException w:name="Normal" w:uiPriority="0"/>
     <w:lsdException w:name="heading 1" w:uiPriority="0" w:qFormat="1"/>
     <w:lsdException w:name="heading 2" w:semiHidden="1" w:uiPriority="0" w:unhideWhenUsed="1" w:qFormat="1"/>
@@ -12537,7 +12522,6 @@
     <w:lsdException w:name="Hashtag" w:semiHidden="1" w:unhideWhenUsed="1"/>
     <w:lsdException w:name="Unresolved Mention" w:semiHidden="1" w:unhideWhenUsed="1"/>
     <w:lsdException w:name="Smart Link" w:semiHidden="1" w:unhideWhenUsed="1"/>
-    <w:lsdException w:name="Smart Link Error" w:semiHidden="1" w:unhideWhenUsed="1"/>
   </w:latentStyles>
   <w:style w:type="paragraph" w:default="1" w:styleId="Normal">
     <w:name w:val="Normal"/>
@@ -14390,6 +14374,7 @@
     <w:rsid w:val="006B1664"/>
     <w:rsid w:val="008E1FA2"/>
     <w:rsid w:val="00B16583"/>
+    <w:rsid w:val="00CC54FE"/>
   </w:rsids>
   <m:mathPr>
     <m:mathFont m:val="Cambria Math"/>
@@ -14429,7 +14414,7 @@
       </w:pPr>
     </w:pPrDefault>
   </w:docDefaults>
-  <w:latentStyles w:defLockedState="0" w:defUIPriority="99" w:defSemiHidden="0" w:defUnhideWhenUsed="0" w:defQFormat="0" w:count="377">
+  <w:latentStyles w:defLockedState="0" w:defUIPriority="99" w:defSemiHidden="0" w:defUnhideWhenUsed="0" w:defQFormat="0" w:count="376">
     <w:lsdException w:name="Normal" w:uiPriority="0" w:qFormat="1"/>
     <w:lsdException w:name="heading 1" w:uiPriority="9" w:qFormat="1"/>
     <w:lsdException w:name="heading 2" w:semiHidden="1" w:uiPriority="9" w:unhideWhenUsed="1" w:qFormat="1"/>
@@ -14806,7 +14791,6 @@
     <w:lsdException w:name="Hashtag" w:semiHidden="1" w:unhideWhenUsed="1"/>
     <w:lsdException w:name="Unresolved Mention" w:semiHidden="1" w:unhideWhenUsed="1"/>
     <w:lsdException w:name="Smart Link" w:semiHidden="1" w:unhideWhenUsed="1"/>
-    <w:lsdException w:name="Smart Link Error" w:semiHidden="1" w:unhideWhenUsed="1"/>
   </w:latentStyles>
   <w:style w:type="paragraph" w:default="1" w:styleId="Normal">
     <w:name w:val="Normal"/>

</xml_diff>